<commit_message>
final version of mid term exam
</commit_message>
<xml_diff>
--- a/Readme for Mid-Term Exam.docx
+++ b/Readme for Mid-Term Exam.docx
@@ -336,7 +336,14 @@
           <w:sz w:val="24"/>
           <w:lang w:val="ka-GE"/>
         </w:rPr>
-        <w:t>მომხმარებლის ურთიერთქმედება:</w:t>
+        <w:t xml:space="preserve">მომხმარებლის </w:t>
+      </w:r>
+      <w:r>
+        <w:rPr>
+          <w:sz w:val="24"/>
+          <w:lang w:val="ka-GE"/>
+        </w:rPr>
+        <w:t>მხარე:</w:t>
       </w:r>
     </w:p>
     <w:p>
@@ -1161,7 +1168,7 @@
 </file>
 
 <file path=customXml/itemProps1.xml><?xml version="1.0" encoding="utf-8"?>
-<ds:datastoreItem xmlns:ds="http://schemas.openxmlformats.org/officeDocument/2006/customXml" ds:itemID="{FB0038AE-32E7-4F63-8637-0A87A0F08BF2}">
+<ds:datastoreItem xmlns:ds="http://schemas.openxmlformats.org/officeDocument/2006/customXml" ds:itemID="{74857475-7573-4EF0-93F7-CE1EF17CFF42}">
   <ds:schemaRefs>
     <ds:schemaRef ds:uri="http://schemas.openxmlformats.org/officeDocument/2006/bibliography"/>
   </ds:schemaRefs>

</xml_diff>